<commit_message>
week 2 en 3
</commit_message>
<xml_diff>
--- a/week-2/week 2 distrubuted applications.docx
+++ b/week-2/week 2 distrubuted applications.docx
@@ -3,11 +3,84 @@
 <w:document xmlns:wpc="http://schemas.microsoft.com/office/word/2010/wordprocessingCanvas" xmlns:mc="http://schemas.openxmlformats.org/markup-compatibility/2006" xmlns:o="urn:schemas-microsoft-com:office:office" xmlns:r="http://schemas.openxmlformats.org/officeDocument/2006/relationships" xmlns:m="http://schemas.openxmlformats.org/officeDocument/2006/math" xmlns:v="urn:schemas-microsoft-com:vml" xmlns:wp14="http://schemas.microsoft.com/office/word/2010/wordprocessingDrawing" xmlns:wp="http://schemas.openxmlformats.org/drawingml/2006/wordprocessingDrawing" xmlns:w10="urn:schemas-microsoft-com:office:word" xmlns:w="http://schemas.openxmlformats.org/wordprocessingml/2006/main" xmlns:w14="http://schemas.microsoft.com/office/word/2010/wordml" xmlns:w15="http://schemas.microsoft.com/office/word/2012/wordml" xmlns:wpg="http://schemas.microsoft.com/office/word/2010/wordprocessingGroup" xmlns:wpi="http://schemas.microsoft.com/office/word/2010/wordprocessingInk" xmlns:wne="http://schemas.microsoft.com/office/word/2006/wordml" xmlns:wps="http://schemas.microsoft.com/office/word/2010/wordprocessingShape" mc:Ignorable="w14 w15 wp14">
   <w:body>
     <w:p>
-      <w:r>
-        <w:t xml:space="preserve">Opgave 3 </w:t>
-      </w:r>
-    </w:p>
-    <w:p/>
+      <w:pPr>
+        <w:rPr>
+          <w:lang w:val="en-US"/>
+        </w:rPr>
+      </w:pPr>
+      <w:proofErr w:type="spellStart"/>
+      <w:r>
+        <w:rPr>
+          <w:lang w:val="en-US"/>
+        </w:rPr>
+        <w:t>Opgave</w:t>
+      </w:r>
+      <w:proofErr w:type="spellEnd"/>
+      <w:r>
+        <w:rPr>
+          <w:lang w:val="en-US"/>
+        </w:rPr>
+        <w:t xml:space="preserve"> 3 </w:t>
+      </w:r>
+    </w:p>
+    <w:p>
+      <w:pPr>
+        <w:rPr>
+          <w:lang w:val="en-US"/>
+        </w:rPr>
+      </w:pPr>
+    </w:p>
+    <w:p>
+      <w:pPr>
+        <w:ind w:left="360"/>
+      </w:pPr>
+      <w:r>
+        <w:rPr>
+          <w:lang w:val="en-US"/>
+        </w:rPr>
+        <w:t xml:space="preserve">Acid </w:t>
+      </w:r>
+      <w:proofErr w:type="spellStart"/>
+      <w:r>
+        <w:rPr>
+          <w:lang w:val="en-US"/>
+        </w:rPr>
+        <w:t>staat</w:t>
+      </w:r>
+      <w:proofErr w:type="spellEnd"/>
+      <w:r>
+        <w:rPr>
+          <w:lang w:val="en-US"/>
+        </w:rPr>
+        <w:t xml:space="preserve"> </w:t>
+      </w:r>
+      <w:proofErr w:type="spellStart"/>
+      <w:r>
+        <w:rPr>
+          <w:lang w:val="en-US"/>
+        </w:rPr>
+        <w:t>voor</w:t>
+      </w:r>
+      <w:proofErr w:type="spellEnd"/>
+      <w:r>
+        <w:rPr>
+          <w:lang w:val="en-US"/>
+        </w:rPr>
+        <w:t xml:space="preserve"> Atomicity, Consistency, </w:t>
+      </w:r>
+      <w:r>
+        <w:rPr>
+          <w:lang w:val="en-US"/>
+        </w:rPr>
+        <w:t xml:space="preserve">Isolation en Durability. </w:t>
+      </w:r>
+      <w:r>
+        <w:t>Deze termen geven de manieren weer die je wilt gebruiken wanneer je</w:t>
+      </w:r>
+      <w:r>
+        <w:t xml:space="preserve"> je database aanspreekt en veranderingen uitvoert. </w:t>
+      </w:r>
+    </w:p>
     <w:p>
       <w:pPr>
         <w:pStyle w:val="ListParagraph"/>
@@ -16,9 +89,6 @@
           <w:numId w:val="1"/>
         </w:numPr>
       </w:pPr>
-      <w:r>
-        <w:t xml:space="preserve">ACID staat voor Atomair, Consistent, Isolatie, Duurzaam. </w:t>
-      </w:r>
     </w:p>
     <w:p>
       <w:pPr>
@@ -30,39 +100,55 @@
         <w:pStyle w:val="ListParagraph"/>
       </w:pPr>
       <w:r>
-        <w:t>Het houdt in dat database transacties die aanpassingen uitvoeren op meerdere tabellen allemaal uitgevoerd worden, of bij een fout geen van allen (atomair).</w:t>
-      </w:r>
-    </w:p>
-    <w:p>
-      <w:pPr>
-        <w:pStyle w:val="ListParagraph"/>
-      </w:pPr>
-    </w:p>
-    <w:p>
-      <w:pPr>
-        <w:pStyle w:val="ListParagraph"/>
-      </w:pPr>
-      <w:r>
-        <w:t>De database checkt dat de transactie uniek is (consistent).</w:t>
-      </w:r>
-    </w:p>
-    <w:p>
-      <w:pPr>
-        <w:pStyle w:val="ListParagraph"/>
-      </w:pPr>
-    </w:p>
-    <w:p>
-      <w:pPr>
-        <w:pStyle w:val="ListParagraph"/>
-      </w:pPr>
-      <w:r>
-        <w:t xml:space="preserve">Database queries zijn </w:t>
-      </w:r>
-      <w:r>
-        <w:t>geïsoleerd</w:t>
-      </w:r>
-      <w:r>
-        <w:t>, waardoor ze altijd up to date zijn wanneer ze worden aangeroepen. Het overschrijven van saldo moet meteen te zien zijn. (Isolatie)</w:t>
+        <w:t>Het houdt in dat database transacties die aanpassingen uitvoeren op meerdere tabellen allemaal uitgevoerd worden, of bij een fout geen van allen (</w:t>
+      </w:r>
+      <w:proofErr w:type="spellStart"/>
+      <w:r>
+        <w:t>Atomicity</w:t>
+      </w:r>
+      <w:proofErr w:type="spellEnd"/>
+      <w:r>
+        <w:t>).</w:t>
+      </w:r>
+    </w:p>
+    <w:p>
+      <w:pPr>
+        <w:ind w:left="708"/>
+      </w:pPr>
+      <w:proofErr w:type="spellStart"/>
+      <w:r>
+        <w:t>Consistency</w:t>
+      </w:r>
+      <w:proofErr w:type="spellEnd"/>
+      <w:r>
+        <w:t xml:space="preserve"> </w:t>
+      </w:r>
+      <w:r>
+        <w:t>vereist dat de data consistent en alle verhoudingen/</w:t>
+      </w:r>
+      <w:proofErr w:type="spellStart"/>
+      <w:r>
+        <w:t>constraints</w:t>
+      </w:r>
+      <w:proofErr w:type="spellEnd"/>
+      <w:r>
+        <w:t xml:space="preserve"> die tussen data bestaat worden nageleefd.</w:t>
+      </w:r>
+    </w:p>
+    <w:p>
+      <w:pPr>
+        <w:ind w:left="708"/>
+      </w:pPr>
+      <w:proofErr w:type="spellStart"/>
+      <w:r>
+        <w:t>Isolation</w:t>
+      </w:r>
+      <w:proofErr w:type="spellEnd"/>
+      <w:r>
+        <w:t xml:space="preserve"> </w:t>
+      </w:r>
+      <w:r>
+        <w:t>vereist dat transacties geen data van andere transacties kunnen lezen voordat de transacties zijn uitgevoerd. Transacties voeren hun eigen actie uit en achtereenvolgend.</w:t>
       </w:r>
     </w:p>
     <w:p>
@@ -71,7 +157,16 @@
         <w:t>Bij een systeemcrash mag er geen informatie over transacties verloren gaan.</w:t>
       </w:r>
       <w:r>
-        <w:t xml:space="preserve"> (Duurzaam)</w:t>
+        <w:t xml:space="preserve"> (</w:t>
+      </w:r>
+      <w:r>
+        <w:rPr>
+          <w:lang w:val="en-US"/>
+        </w:rPr>
+        <w:t>Durability</w:t>
+      </w:r>
+      <w:r>
+        <w:t>)</w:t>
       </w:r>
     </w:p>
     <w:p/>
@@ -84,66 +179,154 @@
         </w:numPr>
       </w:pPr>
       <w:r>
-        <w:t>Omdat de JDBC connectie normaalgesproken met één database verbindt. Er is een  transactie coördinator en een two phase commit nodig om met meerdere databases te werken.</w:t>
-      </w:r>
-    </w:p>
-    <w:p>
-      <w:r>
-        <w:tab/>
-      </w:r>
-    </w:p>
-    <w:p>
-      <w:pPr>
-        <w:pStyle w:val="ListParagraph"/>
-        <w:numPr>
-          <w:ilvl w:val="0"/>
-          <w:numId w:val="1"/>
-        </w:numPr>
-      </w:pPr>
-      <w:r>
-        <w:t>Een Two Phase Commit</w:t>
-      </w:r>
-      <w:r>
-        <w:t xml:space="preserve"> (2PC)</w:t>
-      </w:r>
+        <w:t xml:space="preserve">Omdat je met een JDBC connectie niet zonder meer kunt aangeven wanneer Transacties op de </w:t>
+      </w:r>
+      <w:proofErr w:type="gramStart"/>
+      <w:r>
+        <w:t>respectievelijke</w:t>
+      </w:r>
+      <w:proofErr w:type="gramEnd"/>
+      <w:r>
+        <w:t xml:space="preserve"> databases moeten worden uitgevoerd zodat de </w:t>
+      </w:r>
+      <w:proofErr w:type="spellStart"/>
+      <w:r>
+        <w:t>Atomicity</w:t>
+      </w:r>
+      <w:proofErr w:type="spellEnd"/>
+      <w:r>
+        <w:t xml:space="preserve"> </w:t>
+      </w:r>
+      <w:proofErr w:type="spellStart"/>
+      <w:r>
+        <w:t>gewaardborgd</w:t>
+      </w:r>
+      <w:proofErr w:type="spellEnd"/>
+      <w:r>
+        <w:t xml:space="preserve"> wordt.</w:t>
+      </w:r>
+    </w:p>
+    <w:p>
+      <w:pPr>
+        <w:ind w:firstLine="360"/>
+      </w:pPr>
+      <w:r>
+        <w:t>c)</w:t>
+      </w:r>
+    </w:p>
+    <w:p>
+      <w:pPr>
+        <w:tabs>
+          <w:tab w:val="left" w:pos="1046"/>
+        </w:tabs>
+        <w:ind w:left="708"/>
+      </w:pPr>
       <w:bookmarkStart w:id="0" w:name="_GoBack"/>
       <w:bookmarkEnd w:id="0"/>
       <w:r>
-        <w:t xml:space="preserve"> is een methode</w:t>
-      </w:r>
-      <w:r>
-        <w:t xml:space="preserve"> volgens de eXtended Architecture standaard (XA)</w:t>
-      </w:r>
-      <w:r>
-        <w:t xml:space="preserve"> om een transactie over meerdere databases uit te voeren.</w:t>
-      </w:r>
-      <w:r>
-        <w:t xml:space="preserve"> XA is een standaard om meerdere resources aan te roepen via één transactie. Het vloeit voort uit het Tuxedo transactiesysteem (TX).</w:t>
-      </w:r>
-      <w:r>
-        <w:br/>
-        <w:t xml:space="preserve">De 2PC </w:t>
-      </w:r>
-      <w:r>
-        <w:t xml:space="preserve"> bestaat uit stappen: de Prepare phase waarin de coordinator de database nodes vraagt om </w:t>
-      </w:r>
-      <w:r>
-        <w:t>voor te bereiden op</w:t>
-      </w:r>
-      <w:r>
-        <w:t xml:space="preserve"> committen. Wanneer 1 of meer nodes niet kan committen wordt de hele operatie over alle nodes teruggedraaid.</w:t>
-      </w:r>
-      <w:r>
-        <w:t xml:space="preserve"> De </w:t>
-      </w:r>
-      <w:r>
-        <w:t>Commit</w:t>
-      </w:r>
-      <w:r>
-        <w:t xml:space="preserve"> phase laat alle nodes vervolgens de commit uitvoeren. </w:t>
-      </w:r>
-      <w:r>
-        <w:t>De Forget Phase sluit de transactie af, en verwijderd de informatie over de transactie.</w:t>
+        <w:t xml:space="preserve">Een </w:t>
+      </w:r>
+      <w:proofErr w:type="spellStart"/>
+      <w:r>
+        <w:t>two</w:t>
+      </w:r>
+      <w:proofErr w:type="spellEnd"/>
+      <w:r>
+        <w:t xml:space="preserve"> </w:t>
+      </w:r>
+      <w:proofErr w:type="spellStart"/>
+      <w:r>
+        <w:t>phase</w:t>
+      </w:r>
+      <w:proofErr w:type="spellEnd"/>
+      <w:r>
+        <w:t xml:space="preserve"> </w:t>
+      </w:r>
+      <w:proofErr w:type="spellStart"/>
+      <w:r>
+        <w:t>commit</w:t>
+      </w:r>
+      <w:proofErr w:type="spellEnd"/>
+      <w:r>
+        <w:t xml:space="preserve"> (2pc) voorkomt dat een transactie wordt uitgevoerd op een database wanneer de transactie ergens faalt. Daarbij wordt gebruik gemaakt van een </w:t>
+      </w:r>
+      <w:proofErr w:type="spellStart"/>
+      <w:r>
+        <w:t>Coordinator</w:t>
+      </w:r>
+      <w:proofErr w:type="spellEnd"/>
+      <w:r>
+        <w:t xml:space="preserve"> die de Resource Managers en de lokale operaties overziet. De interface waarmee de </w:t>
+      </w:r>
+      <w:proofErr w:type="spellStart"/>
+      <w:r>
+        <w:t>Coordinator</w:t>
+      </w:r>
+      <w:proofErr w:type="spellEnd"/>
+      <w:r>
+        <w:t xml:space="preserve"> met de lokale Resource Managers </w:t>
+      </w:r>
+      <w:proofErr w:type="gramStart"/>
+      <w:r>
+        <w:t>communiceert</w:t>
+      </w:r>
+      <w:proofErr w:type="gramEnd"/>
+      <w:r>
+        <w:t xml:space="preserve"> heet de XA standaard/interface. Het doel van de XA is om verschillende resources (databases, servers) aan te spreken binnen dezelfde transactie. XA is voortgekomen uit het XT distributiesysteem.</w:t>
+      </w:r>
+    </w:p>
+    <w:p>
+      <w:pPr>
+        <w:tabs>
+          <w:tab w:val="left" w:pos="1046"/>
+        </w:tabs>
+        <w:ind w:left="708"/>
+      </w:pPr>
+      <w:r>
+        <w:t xml:space="preserve">In de eerste fase van de </w:t>
+      </w:r>
+      <w:proofErr w:type="spellStart"/>
+      <w:r>
+        <w:t>commit</w:t>
+      </w:r>
+      <w:proofErr w:type="spellEnd"/>
+      <w:r>
+        <w:t xml:space="preserve"> geven de Resource Managers een log van het resultaat van de operatie.</w:t>
+      </w:r>
+    </w:p>
+    <w:p>
+      <w:pPr>
+        <w:tabs>
+          <w:tab w:val="left" w:pos="1046"/>
+        </w:tabs>
+        <w:ind w:left="708"/>
+      </w:pPr>
+      <w:r>
+        <w:t xml:space="preserve">In de tweede fase van de </w:t>
+      </w:r>
+      <w:proofErr w:type="spellStart"/>
+      <w:r>
+        <w:t>commit</w:t>
+      </w:r>
+      <w:proofErr w:type="spellEnd"/>
+      <w:r>
+        <w:t xml:space="preserve"> worden de resultaten van de Resource Managers vergeleken: wanneer alle operaties in fase een succesvol waren, geeft de </w:t>
+      </w:r>
+      <w:proofErr w:type="spellStart"/>
+      <w:r>
+        <w:t>Coordinator</w:t>
+      </w:r>
+      <w:proofErr w:type="spellEnd"/>
+      <w:r>
+        <w:t xml:space="preserve"> aan de lokale Resource Managers de </w:t>
+      </w:r>
+      <w:proofErr w:type="spellStart"/>
+      <w:r>
+        <w:t>commit</w:t>
+      </w:r>
+      <w:proofErr w:type="spellEnd"/>
+      <w:r>
+        <w:t xml:space="preserve"> instructie.</w:t>
       </w:r>
     </w:p>
     <w:sectPr>

</xml_diff>